<commit_message>
Update Answer questions and explanaions.docx
</commit_message>
<xml_diff>
--- a/Answer questions and explanaions.docx
+++ b/Answer questions and explanaions.docx
@@ -39,7 +39,6 @@
         <w:t xml:space="preserve">, </w:t>
       </w:r>
       <w:bookmarkStart w:id="1" w:name="_Hlk94115030"/>
-      <w:proofErr w:type="gramStart"/>
       <w:r>
         <w:rPr>
           <w:b/>
@@ -48,7 +47,6 @@
         <w:t>e-greedy</w:t>
       </w:r>
       <w:bookmarkEnd w:id="1"/>
-      <w:proofErr w:type="gramEnd"/>
       <w:r>
         <w:rPr>
           <w:b/>
@@ -62,29 +60,31 @@
         <w:t xml:space="preserve">    </w:t>
       </w:r>
       <w:r>
-        <w:t xml:space="preserve">The parameter - ‘stationary’ is important for all the algorithms because </w:t>
+        <w:t>The parameter - ‘stationary’ is important for all the algorithms</w:t>
+      </w:r>
+      <w:r>
+        <w:t xml:space="preserve"> (except </w:t>
+      </w:r>
+      <w:r>
+        <w:t>random sampling</w:t>
+      </w:r>
+      <w:r>
+        <w:t xml:space="preserve">) </w:t>
+      </w:r>
+      <w:r>
+        <w:t xml:space="preserve">because </w:t>
       </w:r>
       <w:r>
         <w:t xml:space="preserve">if we have the </w:t>
       </w:r>
-      <w:proofErr w:type="gramStart"/>
       <w:r>
         <w:t>Non-stationarity</w:t>
       </w:r>
-      <w:proofErr w:type="gramEnd"/>
       <w:r>
         <w:t xml:space="preserve"> setting, it will</w:t>
       </w:r>
       <w:r>
-        <w:t xml:space="preserve"> resamples the action </w:t>
-      </w:r>
-      <w:proofErr w:type="spellStart"/>
-      <w:r>
-        <w:t>Bernouilli</w:t>
-      </w:r>
-      <w:proofErr w:type="spellEnd"/>
-      <w:r>
-        <w:t xml:space="preserve"> parameters every 100 streps. This places special emphasis on exploration because the if the algorithm keep the old guess its regret will dramatically increase</w:t>
+        <w:t xml:space="preserve"> resamples the action Bernouilli parameters every 100 streps. This places special emphasis on exploration because the if the algorithm keep the old guess its regret will dramatically increase</w:t>
       </w:r>
       <w:r>
         <w:t>:</w:t>
@@ -140,13 +140,23 @@
         <w:tab/>
         <w:t>The parameter - ‘</w:t>
       </w:r>
-      <w:proofErr w:type="spellStart"/>
       <w:r>
         <w:t>arm_count</w:t>
       </w:r>
-      <w:proofErr w:type="spellEnd"/>
-      <w:r>
-        <w:t xml:space="preserve">’ is also important for all the algorithms because </w:t>
+      <w:r>
+        <w:t>’ is also important for all the algorithms</w:t>
+      </w:r>
+      <w:r>
+        <w:t xml:space="preserve"> (except </w:t>
+      </w:r>
+      <w:r>
+        <w:t>random sampling</w:t>
+      </w:r>
+      <w:r>
+        <w:t>)</w:t>
+      </w:r>
+      <w:r>
+        <w:t xml:space="preserve"> because </w:t>
       </w:r>
       <w:bookmarkStart w:id="2" w:name="_Hlk94116835"/>
       <w:r>
@@ -285,12 +295,15 @@
         <w:t xml:space="preserve"> the algorithm is</w:t>
       </w:r>
       <w:r>
-        <w:t>. The smaller value will have a higher probability of keep the previous best choice and don’t make new exploration.</w:t>
-      </w:r>
-    </w:p>
-    <w:p>
+        <w:t xml:space="preserve">. The smaller value will have a higher probability of </w:t>
+      </w:r>
       <w:r>
         <w:lastRenderedPageBreak/>
+        <w:t>keep the previous best choice and don’t make new exploration.</w:t>
+      </w:r>
+    </w:p>
+    <w:p>
+      <w:r>
         <w:tab/>
         <w:t>For UBC</w:t>
       </w:r>
@@ -401,7 +414,10 @@
         <w:t>random sampling</w:t>
       </w:r>
       <w:r>
-        <w:t>, we don’t need to tune any special parameters.</w:t>
+        <w:t>, we don’t need to tune any special parameters</w:t>
+      </w:r>
+      <w:r>
+        <w:t xml:space="preserve"> since the choice is made randomly in every turn.</w:t>
       </w:r>
     </w:p>
     <w:p/>
@@ -417,23 +433,7 @@
           <w:b/>
           <w:bCs/>
         </w:rPr>
-        <w:t xml:space="preserve">2. How does the action space affect Thompson Sampling, </w:t>
-      </w:r>
-      <w:proofErr w:type="gramStart"/>
-      <w:r>
-        <w:rPr>
-          <w:b/>
-          <w:bCs/>
-        </w:rPr>
-        <w:t>e-greedy</w:t>
-      </w:r>
-      <w:proofErr w:type="gramEnd"/>
-      <w:r>
-        <w:rPr>
-          <w:b/>
-          <w:bCs/>
-        </w:rPr>
-        <w:t xml:space="preserve">, UBC, and random sampling? Show why. (15 Points) </w:t>
+        <w:t xml:space="preserve">2. How does the action space affect Thompson Sampling, e-greedy, UBC, and random sampling? Show why. (15 Points) </w:t>
       </w:r>
     </w:p>
     <w:p>
@@ -510,21 +510,12 @@
           <w:bCs/>
         </w:rPr>
       </w:pPr>
-      <w:proofErr w:type="spellStart"/>
-      <w:r>
-        <w:rPr>
-          <w:b/>
-          <w:bCs/>
-        </w:rPr>
-        <w:t>arm_count</w:t>
-      </w:r>
-      <w:proofErr w:type="spellEnd"/>
-      <w:r>
-        <w:rPr>
-          <w:b/>
-          <w:bCs/>
-        </w:rPr>
-        <w:t xml:space="preserve"> = 10 </w:t>
+      <w:r>
+        <w:rPr>
+          <w:b/>
+          <w:bCs/>
+        </w:rPr>
+        <w:t xml:space="preserve">arm_count = 10 </w:t>
       </w:r>
       <w:r>
         <w:rPr>
@@ -608,21 +599,12 @@
           <w:bCs/>
         </w:rPr>
       </w:pPr>
-      <w:proofErr w:type="spellStart"/>
-      <w:r>
-        <w:rPr>
-          <w:b/>
-          <w:bCs/>
-        </w:rPr>
-        <w:t>arm_count</w:t>
-      </w:r>
-      <w:proofErr w:type="spellEnd"/>
-      <w:r>
-        <w:rPr>
-          <w:b/>
-          <w:bCs/>
-        </w:rPr>
-        <w:t xml:space="preserve"> = 200 </w:t>
+      <w:r>
+        <w:rPr>
+          <w:b/>
+          <w:bCs/>
+        </w:rPr>
+        <w:t xml:space="preserve">arm_count = 200 </w:t>
       </w:r>
       <w:r>
         <w:rPr>
@@ -696,23 +678,7 @@
           <w:b/>
           <w:bCs/>
         </w:rPr>
-        <w:t xml:space="preserve">3. How does stationary affect Thompson Sampling, </w:t>
-      </w:r>
-      <w:proofErr w:type="gramStart"/>
-      <w:r>
-        <w:rPr>
-          <w:b/>
-          <w:bCs/>
-        </w:rPr>
-        <w:t>e-greedy</w:t>
-      </w:r>
-      <w:proofErr w:type="gramEnd"/>
-      <w:r>
-        <w:rPr>
-          <w:b/>
-          <w:bCs/>
-        </w:rPr>
-        <w:t xml:space="preserve">, UBC, and random sampling? Show why. (15 Points) </w:t>
+        <w:t xml:space="preserve">3. How does stationary affect Thompson Sampling, e-greedy, UBC, and random sampling? Show why. (15 Points) </w:t>
       </w:r>
     </w:p>
     <w:p>
@@ -732,40 +698,16 @@
         <w:t xml:space="preserve"> setting, it will</w:t>
       </w:r>
       <w:r>
-        <w:t xml:space="preserve"> </w:t>
-      </w:r>
-      <w:proofErr w:type="gramStart"/>
-      <w:r>
-        <w:t>resamples</w:t>
-      </w:r>
-      <w:proofErr w:type="gramEnd"/>
-      <w:r>
-        <w:t xml:space="preserve"> the action </w:t>
-      </w:r>
-      <w:proofErr w:type="spellStart"/>
-      <w:r>
-        <w:t>Bernouilli</w:t>
-      </w:r>
-      <w:proofErr w:type="spellEnd"/>
-      <w:r>
-        <w:t xml:space="preserve"> parameters every 100 streps. This places special emphasis on exploration</w:t>
+        <w:t xml:space="preserve"> resamples the action Bernouilli parameters every 100 streps. This places special emphasis on exploration</w:t>
       </w:r>
       <w:r>
         <w:t>,</w:t>
       </w:r>
       <w:r>
-        <w:t xml:space="preserve"> because the if the algorithm keep the </w:t>
-      </w:r>
-      <w:proofErr w:type="gramStart"/>
-      <w:r>
-        <w:t xml:space="preserve">old </w:t>
-      </w:r>
-      <w:r>
-        <w:t>best</w:t>
-      </w:r>
-      <w:proofErr w:type="gramEnd"/>
-      <w:r>
-        <w:t xml:space="preserve"> choice</w:t>
+        <w:t xml:space="preserve"> because the if the algorithm keep the old </w:t>
+      </w:r>
+      <w:r>
+        <w:t>best choice</w:t>
       </w:r>
       <w:r>
         <w:t xml:space="preserve"> its regret will dramatically increase</w:t>
@@ -831,15 +773,7 @@
     <w:p>
       <w:r>
         <w:tab/>
-        <w:t xml:space="preserve">In this case, UCB with c-value 2 has better result after the resampling since it </w:t>
-      </w:r>
-      <w:proofErr w:type="gramStart"/>
-      <w:r>
-        <w:t>have</w:t>
-      </w:r>
-      <w:proofErr w:type="gramEnd"/>
-      <w:r>
-        <w:t xml:space="preserve"> a better chance of exploration. If we change the c-value to 0.1, its performance will very like other algorithms.</w:t>
+        <w:t>In this case, UCB with c-value 2 has better result after the resampling since it have a better chance of exploration. If we change the c-value to 0.1, its performance will very like other algorithms.</w:t>
       </w:r>
     </w:p>
     <w:p/>
@@ -871,23 +805,7 @@
           <w:b/>
           <w:bCs/>
         </w:rPr>
-        <w:t xml:space="preserve">, </w:t>
-      </w:r>
-      <w:proofErr w:type="gramStart"/>
-      <w:r>
-        <w:rPr>
-          <w:b/>
-          <w:bCs/>
-        </w:rPr>
-        <w:t>e-greedy</w:t>
-      </w:r>
-      <w:proofErr w:type="gramEnd"/>
-      <w:r>
-        <w:rPr>
-          <w:b/>
-          <w:bCs/>
-        </w:rPr>
-        <w:t xml:space="preserve">, UBC, and random sampling stop exploring? Explain why. Explain the </w:t>
+        <w:t xml:space="preserve">, e-greedy, UBC, and random sampling stop exploring? Explain why. Explain the </w:t>
       </w:r>
       <w:bookmarkStart w:id="4" w:name="_Hlk94118799"/>
       <w:r>
@@ -918,15 +836,7 @@
         <w:t>For the Thompson Sampling</w:t>
       </w:r>
       <w:r>
-        <w:t xml:space="preserve"> if the is no overlap in this beta distribution graph, that is the point it </w:t>
-      </w:r>
-      <w:proofErr w:type="gramStart"/>
-      <w:r>
-        <w:t>stop</w:t>
-      </w:r>
-      <w:proofErr w:type="gramEnd"/>
-      <w:r>
-        <w:t xml:space="preserve"> exploring, since the blue one will always has a bigger beta value than the red </w:t>
+        <w:t xml:space="preserve"> if the is no overlap in this beta distribution graph, that is the point it stop exploring, since the blue one will always has a bigger beta value than the red </w:t>
       </w:r>
       <w:r>
         <w:lastRenderedPageBreak/>
@@ -1035,23 +945,7 @@
         </w:drawing>
       </w:r>
       <w:r>
-        <w:t xml:space="preserve"> is becoming smaller, that means the algorithm is </w:t>
-      </w:r>
-      <w:proofErr w:type="gramStart"/>
-      <w:r>
-        <w:t>more sure</w:t>
-      </w:r>
-      <w:proofErr w:type="gramEnd"/>
-      <w:r>
-        <w:t xml:space="preserve"> about the q-value we get. </w:t>
-      </w:r>
-      <w:proofErr w:type="gramStart"/>
-      <w:r>
-        <w:t>So</w:t>
-      </w:r>
-      <w:proofErr w:type="gramEnd"/>
-      <w:r>
-        <w:t xml:space="preserve"> in that case, if one choice always has the biggest </w:t>
+        <w:t xml:space="preserve"> is becoming smaller, that means the algorithm is more sure about the q-value we get. So in that case, if one choice always has the biggest </w:t>
       </w:r>
       <w:r>
         <w:rPr>
@@ -1176,23 +1070,7 @@
           <w:b/>
           <w:bCs/>
         </w:rPr>
-        <w:t xml:space="preserve">5. How long do Thompson Sampling, </w:t>
-      </w:r>
-      <w:proofErr w:type="gramStart"/>
-      <w:r>
-        <w:rPr>
-          <w:b/>
-          <w:bCs/>
-        </w:rPr>
-        <w:t>e-greedy</w:t>
-      </w:r>
-      <w:proofErr w:type="gramEnd"/>
-      <w:r>
-        <w:rPr>
-          <w:b/>
-          <w:bCs/>
-        </w:rPr>
-        <w:t xml:space="preserve">, UBC, and random sampling remember the past actions? Explain your answer. (10 Points) </w:t>
+        <w:t xml:space="preserve">5. How long do Thompson Sampling, e-greedy, UBC, and random sampling remember the past actions? Explain your answer. (10 Points) </w:t>
       </w:r>
     </w:p>
     <w:p>
@@ -1204,15 +1082,7 @@
         <w:tab/>
       </w:r>
       <w:r>
-        <w:t xml:space="preserve">The Thompson Sampling, </w:t>
-      </w:r>
-      <w:proofErr w:type="gramStart"/>
-      <w:r>
-        <w:t>e-greedy</w:t>
-      </w:r>
-      <w:proofErr w:type="gramEnd"/>
-      <w:r>
-        <w:t>, UBC</w:t>
+        <w:t>The Thompson Sampling, e-greedy, UBC</w:t>
       </w:r>
       <w:r>
         <w:t xml:space="preserve"> will remember their past experiences. They will </w:t>
@@ -1305,55 +1175,7 @@
           <w:b/>
           <w:bCs/>
         </w:rPr>
-        <w:t>Thompson Sampling with non-Beta distribution (5 Points) Modify the Thompson Sampling to run with a different distribution (</w:t>
-      </w:r>
-      <w:proofErr w:type="gramStart"/>
-      <w:r>
-        <w:rPr>
-          <w:b/>
-          <w:bCs/>
-        </w:rPr>
-        <w:t>e.g.</w:t>
-      </w:r>
-      <w:proofErr w:type="gramEnd"/>
-      <w:r>
-        <w:rPr>
-          <w:b/>
-          <w:bCs/>
-        </w:rPr>
-        <w:t xml:space="preserve"> </w:t>
-      </w:r>
-      <w:proofErr w:type="spellStart"/>
-      <w:r>
-        <w:rPr>
-          <w:b/>
-          <w:bCs/>
-        </w:rPr>
-        <w:t>Parteo</w:t>
-      </w:r>
-      <w:proofErr w:type="spellEnd"/>
-      <w:r>
-        <w:rPr>
-          <w:b/>
-          <w:bCs/>
-        </w:rPr>
-        <w:t xml:space="preserve">, Normal, </w:t>
-      </w:r>
-      <w:proofErr w:type="spellStart"/>
-      <w:r>
-        <w:rPr>
-          <w:b/>
-          <w:bCs/>
-        </w:rPr>
-        <w:t>etc</w:t>
-      </w:r>
-      <w:proofErr w:type="spellEnd"/>
-      <w:r>
-        <w:rPr>
-          <w:b/>
-          <w:bCs/>
-        </w:rPr>
-        <w:t>)</w:t>
+        <w:t>Thompson Sampling with non-Beta distribution (5 Points) Modify the Thompson Sampling to run with a different distribution (e.g. Parteo, Normal, etc)</w:t>
       </w:r>
     </w:p>
     <w:p>
@@ -1460,25 +1282,7 @@
           <w:color w:val="2D3B45"/>
           <w:shd w:val="clear" w:color="auto" w:fill="FFFFFF"/>
         </w:rPr>
-        <w:t xml:space="preserve">from the notebook by Andre </w:t>
-      </w:r>
-      <w:proofErr w:type="spellStart"/>
-      <w:r>
-        <w:rPr>
-          <w:rFonts w:ascii="Lato" w:hAnsi="Lato" w:cs="Lato"/>
-          <w:color w:val="2D3B45"/>
-          <w:shd w:val="clear" w:color="auto" w:fill="FFFFFF"/>
-        </w:rPr>
-        <w:t>Cianflone</w:t>
-      </w:r>
-      <w:proofErr w:type="spellEnd"/>
-      <w:r>
-        <w:rPr>
-          <w:rFonts w:ascii="Lato" w:hAnsi="Lato" w:cs="Lato"/>
-          <w:color w:val="2D3B45"/>
-          <w:shd w:val="clear" w:color="auto" w:fill="FFFFFF"/>
-        </w:rPr>
-        <w:t xml:space="preserve"> - Thompson sampling </w:t>
+        <w:t>from the notebook by Andre Cianflone - Thompson sampling </w:t>
       </w:r>
       <w:hyperlink r:id="rId12" w:tgtFrame="_blank" w:history="1">
         <w:r>
@@ -1516,15 +1320,7 @@
         <w:t xml:space="preserve">I add a way to manually input the </w:t>
       </w:r>
       <w:r>
-        <w:t xml:space="preserve">action </w:t>
-      </w:r>
-      <w:proofErr w:type="spellStart"/>
-      <w:r>
-        <w:t>Bernouilli</w:t>
-      </w:r>
-      <w:proofErr w:type="spellEnd"/>
-      <w:r>
-        <w:t xml:space="preserve"> parameters</w:t>
+        <w:t>action Bernouilli parameters</w:t>
       </w:r>
       <w:r>
         <w:t xml:space="preserve"> like </w:t>
@@ -1536,37 +1332,7 @@
         <w:rPr>
           <w:shd w:val="pct15" w:color="auto" w:fill="FFFFFF"/>
         </w:rPr>
-        <w:t>#</w:t>
-      </w:r>
-      <w:proofErr w:type="spellStart"/>
-      <w:proofErr w:type="gramStart"/>
-      <w:r>
-        <w:rPr>
-          <w:shd w:val="pct15" w:color="auto" w:fill="FFFFFF"/>
-        </w:rPr>
-        <w:t>self.thetas</w:t>
-      </w:r>
-      <w:proofErr w:type="spellEnd"/>
-      <w:proofErr w:type="gramEnd"/>
-      <w:r>
-        <w:rPr>
-          <w:shd w:val="pct15" w:color="auto" w:fill="FFFFFF"/>
-        </w:rPr>
-        <w:t xml:space="preserve"> = </w:t>
-      </w:r>
-      <w:proofErr w:type="spellStart"/>
-      <w:r>
-        <w:rPr>
-          <w:shd w:val="pct15" w:color="auto" w:fill="FFFFFF"/>
-        </w:rPr>
-        <w:t>np.array</w:t>
-      </w:r>
-      <w:proofErr w:type="spellEnd"/>
-      <w:r>
-        <w:rPr>
-          <w:shd w:val="pct15" w:color="auto" w:fill="FFFFFF"/>
-        </w:rPr>
-        <w:t>([0.5, 0.2, 0.3, 0.1, 0.25, 0.7, 0.1, 0.3, 0.1, 0.25])</w:t>
+        <w:t>#self.thetas = np.array([0.5, 0.2, 0.3, 0.1, 0.25, 0.7, 0.1, 0.3, 0.1, 0.25])</w:t>
       </w:r>
       <w:r>
         <w:t xml:space="preserve">”. </w:t>
@@ -1683,8 +1449,6 @@
         </w:rPr>
         <w:t xml:space="preserve">class </w:t>
       </w:r>
-      <w:proofErr w:type="spellStart"/>
-      <w:proofErr w:type="gramStart"/>
       <w:r>
         <w:rPr>
           <w:rFonts w:ascii="Consolas" w:eastAsia="宋体" w:hAnsi="Consolas" w:cs="宋体"/>
@@ -1694,9 +1458,8 @@
           <w:szCs w:val="16"/>
           <w:shd w:val="pct15" w:color="auto" w:fill="FFFFFF"/>
         </w:rPr>
-        <w:t>ThompsonNormal</w:t>
-      </w:r>
-      <w:proofErr w:type="spellEnd"/>
+        <w:t>ThompsonNormal(BetaAlgo):</w:t>
+      </w:r>
       <w:r>
         <w:rPr>
           <w:rFonts w:ascii="Consolas" w:eastAsia="宋体" w:hAnsi="Consolas" w:cs="宋体"/>
@@ -1706,32 +1469,32 @@
           <w:szCs w:val="16"/>
           <w:shd w:val="pct15" w:color="auto" w:fill="FFFFFF"/>
         </w:rPr>
-        <w:t>(</w:t>
-      </w:r>
-      <w:proofErr w:type="spellStart"/>
-      <w:proofErr w:type="gramEnd"/>
-      <w:r>
-        <w:rPr>
-          <w:rFonts w:ascii="Consolas" w:eastAsia="宋体" w:hAnsi="Consolas" w:cs="宋体"/>
-          <w:color w:val="000000"/>
+        <w:br/>
+        <w:t xml:space="preserve">    </w:t>
+      </w:r>
+      <w:r>
+        <w:rPr>
+          <w:rFonts w:ascii="Consolas" w:eastAsia="宋体" w:hAnsi="Consolas" w:cs="宋体"/>
+          <w:b/>
+          <w:bCs/>
+          <w:color w:val="000080"/>
           <w:kern w:val="0"/>
           <w:sz w:val="16"/>
           <w:szCs w:val="16"/>
           <w:shd w:val="pct15" w:color="auto" w:fill="FFFFFF"/>
         </w:rPr>
-        <w:t>BetaAlgo</w:t>
-      </w:r>
-      <w:proofErr w:type="spellEnd"/>
-      <w:r>
-        <w:rPr>
-          <w:rFonts w:ascii="Consolas" w:eastAsia="宋体" w:hAnsi="Consolas" w:cs="宋体"/>
-          <w:color w:val="000000"/>
+        <w:t xml:space="preserve">def </w:t>
+      </w:r>
+      <w:r>
+        <w:rPr>
+          <w:rFonts w:ascii="Consolas" w:eastAsia="宋体" w:hAnsi="Consolas" w:cs="宋体"/>
+          <w:color w:val="B200B2"/>
           <w:kern w:val="0"/>
           <w:sz w:val="16"/>
           <w:szCs w:val="16"/>
           <w:shd w:val="pct15" w:color="auto" w:fill="FFFFFF"/>
         </w:rPr>
-        <w:t>):</w:t>
+        <w:t>__init__</w:t>
       </w:r>
       <w:r>
         <w:rPr>
@@ -1742,56 +1505,155 @@
           <w:szCs w:val="16"/>
           <w:shd w:val="pct15" w:color="auto" w:fill="FFFFFF"/>
         </w:rPr>
+        <w:t>(</w:t>
+      </w:r>
+      <w:r>
+        <w:rPr>
+          <w:rFonts w:ascii="Consolas" w:eastAsia="宋体" w:hAnsi="Consolas" w:cs="宋体"/>
+          <w:color w:val="94558D"/>
+          <w:kern w:val="0"/>
+          <w:sz w:val="16"/>
+          <w:szCs w:val="16"/>
+          <w:shd w:val="pct15" w:color="auto" w:fill="FFFFFF"/>
+        </w:rPr>
+        <w:t>self</w:t>
+      </w:r>
+      <w:r>
+        <w:rPr>
+          <w:rFonts w:ascii="Consolas" w:eastAsia="宋体" w:hAnsi="Consolas" w:cs="宋体"/>
+          <w:color w:val="000000"/>
+          <w:kern w:val="0"/>
+          <w:sz w:val="16"/>
+          <w:szCs w:val="16"/>
+          <w:shd w:val="pct15" w:color="auto" w:fill="FFFFFF"/>
+        </w:rPr>
+        <w:t>, bandit):</w:t>
+      </w:r>
+      <w:r>
+        <w:rPr>
+          <w:rFonts w:ascii="Consolas" w:eastAsia="宋体" w:hAnsi="Consolas" w:cs="宋体"/>
+          <w:color w:val="000000"/>
+          <w:kern w:val="0"/>
+          <w:sz w:val="16"/>
+          <w:szCs w:val="16"/>
+          <w:shd w:val="pct15" w:color="auto" w:fill="FFFFFF"/>
+        </w:rPr>
+        <w:br/>
+        <w:t xml:space="preserve">        </w:t>
+      </w:r>
+      <w:r>
+        <w:rPr>
+          <w:rFonts w:ascii="Consolas" w:eastAsia="宋体" w:hAnsi="Consolas" w:cs="宋体"/>
+          <w:color w:val="000080"/>
+          <w:kern w:val="0"/>
+          <w:sz w:val="16"/>
+          <w:szCs w:val="16"/>
+          <w:shd w:val="pct15" w:color="auto" w:fill="FFFFFF"/>
+        </w:rPr>
+        <w:t>super</w:t>
+      </w:r>
+      <w:r>
+        <w:rPr>
+          <w:rFonts w:ascii="Consolas" w:eastAsia="宋体" w:hAnsi="Consolas" w:cs="宋体"/>
+          <w:color w:val="000000"/>
+          <w:kern w:val="0"/>
+          <w:sz w:val="16"/>
+          <w:szCs w:val="16"/>
+          <w:shd w:val="pct15" w:color="auto" w:fill="FFFFFF"/>
+        </w:rPr>
+        <w:t>().</w:t>
+      </w:r>
+      <w:r>
+        <w:rPr>
+          <w:rFonts w:ascii="Consolas" w:eastAsia="宋体" w:hAnsi="Consolas" w:cs="宋体"/>
+          <w:color w:val="B200B2"/>
+          <w:kern w:val="0"/>
+          <w:sz w:val="16"/>
+          <w:szCs w:val="16"/>
+          <w:shd w:val="pct15" w:color="auto" w:fill="FFFFFF"/>
+        </w:rPr>
+        <w:t>__init__</w:t>
+      </w:r>
+      <w:r>
+        <w:rPr>
+          <w:rFonts w:ascii="Consolas" w:eastAsia="宋体" w:hAnsi="Consolas" w:cs="宋体"/>
+          <w:color w:val="000000"/>
+          <w:kern w:val="0"/>
+          <w:sz w:val="16"/>
+          <w:szCs w:val="16"/>
+          <w:shd w:val="pct15" w:color="auto" w:fill="FFFFFF"/>
+        </w:rPr>
+        <w:t>(bandit)</w:t>
+      </w:r>
+      <w:r>
+        <w:rPr>
+          <w:rFonts w:ascii="Consolas" w:eastAsia="宋体" w:hAnsi="Consolas" w:cs="宋体"/>
+          <w:color w:val="000000"/>
+          <w:kern w:val="0"/>
+          <w:sz w:val="16"/>
+          <w:szCs w:val="16"/>
+          <w:shd w:val="pct15" w:color="auto" w:fill="FFFFFF"/>
+        </w:rPr>
+        <w:br/>
+      </w:r>
+      <w:r>
+        <w:rPr>
+          <w:rFonts w:ascii="Consolas" w:eastAsia="宋体" w:hAnsi="Consolas" w:cs="宋体"/>
+          <w:color w:val="000000"/>
+          <w:kern w:val="0"/>
+          <w:sz w:val="16"/>
+          <w:szCs w:val="16"/>
+          <w:shd w:val="pct15" w:color="auto" w:fill="FFFFFF"/>
+        </w:rPr>
         <w:br/>
         <w:t xml:space="preserve">    </w:t>
       </w:r>
       <w:r>
         <w:rPr>
           <w:rFonts w:ascii="Consolas" w:eastAsia="宋体" w:hAnsi="Consolas" w:cs="宋体"/>
-          <w:b/>
-          <w:bCs/>
-          <w:color w:val="000080"/>
+          <w:color w:val="808000"/>
           <w:kern w:val="0"/>
           <w:sz w:val="16"/>
           <w:szCs w:val="16"/>
           <w:shd w:val="pct15" w:color="auto" w:fill="FFFFFF"/>
         </w:rPr>
-        <w:t xml:space="preserve">def </w:t>
-      </w:r>
-      <w:r>
-        <w:rPr>
-          <w:rFonts w:ascii="Consolas" w:eastAsia="宋体" w:hAnsi="Consolas" w:cs="宋体"/>
-          <w:color w:val="B200B2"/>
+        <w:t>@staticmethod</w:t>
+      </w:r>
+      <w:r>
+        <w:rPr>
+          <w:rFonts w:ascii="Consolas" w:eastAsia="宋体" w:hAnsi="Consolas" w:cs="宋体"/>
+          <w:color w:val="808000"/>
           <w:kern w:val="0"/>
           <w:sz w:val="16"/>
           <w:szCs w:val="16"/>
           <w:shd w:val="pct15" w:color="auto" w:fill="FFFFFF"/>
         </w:rPr>
-        <w:t>__</w:t>
-      </w:r>
-      <w:proofErr w:type="spellStart"/>
-      <w:r>
-        <w:rPr>
-          <w:rFonts w:ascii="Consolas" w:eastAsia="宋体" w:hAnsi="Consolas" w:cs="宋体"/>
-          <w:color w:val="B200B2"/>
+        <w:br/>
+        <w:t xml:space="preserve">    </w:t>
+      </w:r>
+      <w:r>
+        <w:rPr>
+          <w:rFonts w:ascii="Consolas" w:eastAsia="宋体" w:hAnsi="Consolas" w:cs="宋体"/>
+          <w:b/>
+          <w:bCs/>
+          <w:color w:val="000080"/>
           <w:kern w:val="0"/>
           <w:sz w:val="16"/>
           <w:szCs w:val="16"/>
           <w:shd w:val="pct15" w:color="auto" w:fill="FFFFFF"/>
         </w:rPr>
-        <w:t>init</w:t>
-      </w:r>
-      <w:proofErr w:type="spellEnd"/>
-      <w:r>
-        <w:rPr>
-          <w:rFonts w:ascii="Consolas" w:eastAsia="宋体" w:hAnsi="Consolas" w:cs="宋体"/>
-          <w:color w:val="B200B2"/>
+        <w:t xml:space="preserve">def </w:t>
+      </w:r>
+      <w:r>
+        <w:rPr>
+          <w:rFonts w:ascii="Consolas" w:eastAsia="宋体" w:hAnsi="Consolas" w:cs="宋体"/>
+          <w:color w:val="000000"/>
           <w:kern w:val="0"/>
           <w:sz w:val="16"/>
           <w:szCs w:val="16"/>
           <w:shd w:val="pct15" w:color="auto" w:fill="FFFFFF"/>
         </w:rPr>
-        <w:t>__</w:t>
+        <w:t>name():</w:t>
       </w:r>
       <w:r>
         <w:rPr>
@@ -1802,98 +1664,107 @@
           <w:szCs w:val="16"/>
           <w:shd w:val="pct15" w:color="auto" w:fill="FFFFFF"/>
         </w:rPr>
-        <w:t>(</w:t>
-      </w:r>
-      <w:r>
-        <w:rPr>
-          <w:rFonts w:ascii="Consolas" w:eastAsia="宋体" w:hAnsi="Consolas" w:cs="宋体"/>
-          <w:color w:val="94558D"/>
+        <w:br/>
+        <w:t xml:space="preserve">        </w:t>
+      </w:r>
+      <w:r>
+        <w:rPr>
+          <w:rFonts w:ascii="Consolas" w:eastAsia="宋体" w:hAnsi="Consolas" w:cs="宋体"/>
+          <w:b/>
+          <w:bCs/>
+          <w:color w:val="000080"/>
           <w:kern w:val="0"/>
           <w:sz w:val="16"/>
           <w:szCs w:val="16"/>
           <w:shd w:val="pct15" w:color="auto" w:fill="FFFFFF"/>
         </w:rPr>
-        <w:t>self</w:t>
-      </w:r>
-      <w:r>
-        <w:rPr>
-          <w:rFonts w:ascii="Consolas" w:eastAsia="宋体" w:hAnsi="Consolas" w:cs="宋体"/>
-          <w:color w:val="000000"/>
+        <w:t xml:space="preserve">return </w:t>
+      </w:r>
+      <w:r>
+        <w:rPr>
+          <w:rFonts w:ascii="Consolas" w:eastAsia="宋体" w:hAnsi="Consolas" w:cs="宋体"/>
+          <w:b/>
+          <w:bCs/>
+          <w:color w:val="008000"/>
           <w:kern w:val="0"/>
           <w:sz w:val="16"/>
           <w:szCs w:val="16"/>
           <w:shd w:val="pct15" w:color="auto" w:fill="FFFFFF"/>
         </w:rPr>
-        <w:t>, bandit):</w:t>
-      </w:r>
-      <w:r>
-        <w:rPr>
-          <w:rFonts w:ascii="Consolas" w:eastAsia="宋体" w:hAnsi="Consolas" w:cs="宋体"/>
-          <w:color w:val="000000"/>
+        <w:t>'thompson with normal distribution'</w:t>
+      </w:r>
+      <w:r>
+        <w:rPr>
+          <w:rFonts w:ascii="Consolas" w:eastAsia="宋体" w:hAnsi="Consolas" w:cs="宋体"/>
+          <w:b/>
+          <w:bCs/>
+          <w:color w:val="008000"/>
           <w:kern w:val="0"/>
           <w:sz w:val="16"/>
           <w:szCs w:val="16"/>
           <w:shd w:val="pct15" w:color="auto" w:fill="FFFFFF"/>
         </w:rPr>
         <w:br/>
-        <w:t xml:space="preserve">        </w:t>
-      </w:r>
-      <w:r>
-        <w:rPr>
-          <w:rFonts w:ascii="Consolas" w:eastAsia="宋体" w:hAnsi="Consolas" w:cs="宋体"/>
-          <w:color w:val="000080"/>
+      </w:r>
+      <w:r>
+        <w:rPr>
+          <w:rFonts w:ascii="Consolas" w:eastAsia="宋体" w:hAnsi="Consolas" w:cs="宋体"/>
+          <w:b/>
+          <w:bCs/>
+          <w:color w:val="008000"/>
           <w:kern w:val="0"/>
           <w:sz w:val="16"/>
           <w:szCs w:val="16"/>
           <w:shd w:val="pct15" w:color="auto" w:fill="FFFFFF"/>
         </w:rPr>
-        <w:t>super</w:t>
-      </w:r>
-      <w:r>
-        <w:rPr>
-          <w:rFonts w:ascii="Consolas" w:eastAsia="宋体" w:hAnsi="Consolas" w:cs="宋体"/>
-          <w:color w:val="000000"/>
+        <w:br/>
+        <w:t xml:space="preserve">    </w:t>
+      </w:r>
+      <w:r>
+        <w:rPr>
+          <w:rFonts w:ascii="Consolas" w:eastAsia="宋体" w:hAnsi="Consolas" w:cs="宋体"/>
+          <w:b/>
+          <w:bCs/>
+          <w:color w:val="000080"/>
           <w:kern w:val="0"/>
           <w:sz w:val="16"/>
           <w:szCs w:val="16"/>
           <w:shd w:val="pct15" w:color="auto" w:fill="FFFFFF"/>
         </w:rPr>
-        <w:t>().</w:t>
-      </w:r>
-      <w:r>
-        <w:rPr>
-          <w:rFonts w:ascii="Consolas" w:eastAsia="宋体" w:hAnsi="Consolas" w:cs="宋体"/>
-          <w:color w:val="B200B2"/>
+        <w:t xml:space="preserve">def </w:t>
+      </w:r>
+      <w:r>
+        <w:rPr>
+          <w:rFonts w:ascii="Consolas" w:eastAsia="宋体" w:hAnsi="Consolas" w:cs="宋体"/>
+          <w:color w:val="000000"/>
           <w:kern w:val="0"/>
           <w:sz w:val="16"/>
           <w:szCs w:val="16"/>
           <w:shd w:val="pct15" w:color="auto" w:fill="FFFFFF"/>
         </w:rPr>
-        <w:t>__</w:t>
-      </w:r>
-      <w:proofErr w:type="spellStart"/>
-      <w:r>
-        <w:rPr>
-          <w:rFonts w:ascii="Consolas" w:eastAsia="宋体" w:hAnsi="Consolas" w:cs="宋体"/>
-          <w:color w:val="B200B2"/>
+        <w:t>get_action(</w:t>
+      </w:r>
+      <w:r>
+        <w:rPr>
+          <w:rFonts w:ascii="Consolas" w:eastAsia="宋体" w:hAnsi="Consolas" w:cs="宋体"/>
+          <w:color w:val="94558D"/>
           <w:kern w:val="0"/>
           <w:sz w:val="16"/>
           <w:szCs w:val="16"/>
           <w:shd w:val="pct15" w:color="auto" w:fill="FFFFFF"/>
         </w:rPr>
-        <w:t>init</w:t>
-      </w:r>
-      <w:proofErr w:type="spellEnd"/>
-      <w:r>
-        <w:rPr>
-          <w:rFonts w:ascii="Consolas" w:eastAsia="宋体" w:hAnsi="Consolas" w:cs="宋体"/>
-          <w:color w:val="B200B2"/>
+        <w:t>self</w:t>
+      </w:r>
+      <w:r>
+        <w:rPr>
+          <w:rFonts w:ascii="Consolas" w:eastAsia="宋体" w:hAnsi="Consolas" w:cs="宋体"/>
+          <w:color w:val="000000"/>
           <w:kern w:val="0"/>
           <w:sz w:val="16"/>
           <w:szCs w:val="16"/>
           <w:shd w:val="pct15" w:color="auto" w:fill="FFFFFF"/>
         </w:rPr>
-        <w:t>__</w:t>
+        <w:t>):</w:t>
       </w:r>
       <w:r>
         <w:rPr>
@@ -1904,18 +1775,19 @@
           <w:szCs w:val="16"/>
           <w:shd w:val="pct15" w:color="auto" w:fill="FFFFFF"/>
         </w:rPr>
-        <w:t>(bandit)</w:t>
-      </w:r>
-      <w:r>
-        <w:rPr>
-          <w:rFonts w:ascii="Consolas" w:eastAsia="宋体" w:hAnsi="Consolas" w:cs="宋体"/>
-          <w:color w:val="000000"/>
+        <w:br/>
+        <w:t xml:space="preserve">        theta = np.random.normal(</w:t>
+      </w:r>
+      <w:r>
+        <w:rPr>
+          <w:rFonts w:ascii="Consolas" w:eastAsia="宋体" w:hAnsi="Consolas" w:cs="宋体"/>
+          <w:color w:val="94558D"/>
           <w:kern w:val="0"/>
           <w:sz w:val="16"/>
           <w:szCs w:val="16"/>
           <w:shd w:val="pct15" w:color="auto" w:fill="FFFFFF"/>
         </w:rPr>
-        <w:br/>
+        <w:t>self</w:t>
       </w:r>
       <w:r>
         <w:rPr>
@@ -1926,55 +1798,54 @@
           <w:szCs w:val="16"/>
           <w:shd w:val="pct15" w:color="auto" w:fill="FFFFFF"/>
         </w:rPr>
-        <w:br/>
-        <w:t xml:space="preserve">    </w:t>
-      </w:r>
-      <w:r>
-        <w:rPr>
-          <w:rFonts w:ascii="Consolas" w:eastAsia="宋体" w:hAnsi="Consolas" w:cs="宋体"/>
-          <w:color w:val="808000"/>
+        <w:t xml:space="preserve">.alpha, </w:t>
+      </w:r>
+      <w:r>
+        <w:rPr>
+          <w:rFonts w:ascii="Consolas" w:eastAsia="宋体" w:hAnsi="Consolas" w:cs="宋体"/>
+          <w:color w:val="94558D"/>
           <w:kern w:val="0"/>
           <w:sz w:val="16"/>
           <w:szCs w:val="16"/>
           <w:shd w:val="pct15" w:color="auto" w:fill="FFFFFF"/>
         </w:rPr>
-        <w:t>@staticmethod</w:t>
-      </w:r>
-      <w:r>
-        <w:rPr>
-          <w:rFonts w:ascii="Consolas" w:eastAsia="宋体" w:hAnsi="Consolas" w:cs="宋体"/>
-          <w:color w:val="808000"/>
+        <w:t>self</w:t>
+      </w:r>
+      <w:r>
+        <w:rPr>
+          <w:rFonts w:ascii="Consolas" w:eastAsia="宋体" w:hAnsi="Consolas" w:cs="宋体"/>
+          <w:color w:val="000000"/>
           <w:kern w:val="0"/>
           <w:sz w:val="16"/>
           <w:szCs w:val="16"/>
           <w:shd w:val="pct15" w:color="auto" w:fill="FFFFFF"/>
         </w:rPr>
-        <w:br/>
-        <w:t xml:space="preserve">    </w:t>
-      </w:r>
-      <w:r>
-        <w:rPr>
-          <w:rFonts w:ascii="Consolas" w:eastAsia="宋体" w:hAnsi="Consolas" w:cs="宋体"/>
-          <w:b/>
-          <w:bCs/>
-          <w:color w:val="000080"/>
+        <w:t>.beta)</w:t>
+      </w:r>
+      <w:r>
+        <w:rPr>
+          <w:rFonts w:ascii="Consolas" w:eastAsia="宋体" w:hAnsi="Consolas" w:cs="宋体"/>
+          <w:color w:val="000000"/>
           <w:kern w:val="0"/>
           <w:sz w:val="16"/>
           <w:szCs w:val="16"/>
           <w:shd w:val="pct15" w:color="auto" w:fill="FFFFFF"/>
         </w:rPr>
-        <w:t xml:space="preserve">def </w:t>
-      </w:r>
-      <w:r>
-        <w:rPr>
-          <w:rFonts w:ascii="Consolas" w:eastAsia="宋体" w:hAnsi="Consolas" w:cs="宋体"/>
-          <w:color w:val="000000"/>
+        <w:br/>
+        <w:t xml:space="preserve">        </w:t>
+      </w:r>
+      <w:r>
+        <w:rPr>
+          <w:rFonts w:ascii="Consolas" w:eastAsia="宋体" w:hAnsi="Consolas" w:cs="宋体"/>
+          <w:b/>
+          <w:bCs/>
+          <w:color w:val="000080"/>
           <w:kern w:val="0"/>
           <w:sz w:val="16"/>
           <w:szCs w:val="16"/>
           <w:shd w:val="pct15" w:color="auto" w:fill="FFFFFF"/>
         </w:rPr>
-        <w:t>name():</w:t>
+        <w:t xml:space="preserve">return </w:t>
       </w:r>
       <w:r>
         <w:rPr>
@@ -1985,303 +1856,7 @@
           <w:szCs w:val="16"/>
           <w:shd w:val="pct15" w:color="auto" w:fill="FFFFFF"/>
         </w:rPr>
-        <w:br/>
-        <w:t xml:space="preserve">        </w:t>
-      </w:r>
-      <w:r>
-        <w:rPr>
-          <w:rFonts w:ascii="Consolas" w:eastAsia="宋体" w:hAnsi="Consolas" w:cs="宋体"/>
-          <w:b/>
-          <w:bCs/>
-          <w:color w:val="000080"/>
-          <w:kern w:val="0"/>
-          <w:sz w:val="16"/>
-          <w:szCs w:val="16"/>
-          <w:shd w:val="pct15" w:color="auto" w:fill="FFFFFF"/>
-        </w:rPr>
-        <w:t xml:space="preserve">return </w:t>
-      </w:r>
-      <w:r>
-        <w:rPr>
-          <w:rFonts w:ascii="Consolas" w:eastAsia="宋体" w:hAnsi="Consolas" w:cs="宋体"/>
-          <w:b/>
-          <w:bCs/>
-          <w:color w:val="008000"/>
-          <w:kern w:val="0"/>
-          <w:sz w:val="16"/>
-          <w:szCs w:val="16"/>
-          <w:shd w:val="pct15" w:color="auto" w:fill="FFFFFF"/>
-        </w:rPr>
-        <w:t>'</w:t>
-      </w:r>
-      <w:proofErr w:type="spellStart"/>
-      <w:r>
-        <w:rPr>
-          <w:rFonts w:ascii="Consolas" w:eastAsia="宋体" w:hAnsi="Consolas" w:cs="宋体"/>
-          <w:b/>
-          <w:bCs/>
-          <w:color w:val="008000"/>
-          <w:kern w:val="0"/>
-          <w:sz w:val="16"/>
-          <w:szCs w:val="16"/>
-          <w:shd w:val="pct15" w:color="auto" w:fill="FFFFFF"/>
-        </w:rPr>
-        <w:t>thompson</w:t>
-      </w:r>
-      <w:proofErr w:type="spellEnd"/>
-      <w:r>
-        <w:rPr>
-          <w:rFonts w:ascii="Consolas" w:eastAsia="宋体" w:hAnsi="Consolas" w:cs="宋体"/>
-          <w:b/>
-          <w:bCs/>
-          <w:color w:val="008000"/>
-          <w:kern w:val="0"/>
-          <w:sz w:val="16"/>
-          <w:szCs w:val="16"/>
-          <w:shd w:val="pct15" w:color="auto" w:fill="FFFFFF"/>
-        </w:rPr>
-        <w:t xml:space="preserve"> with normal distribution'</w:t>
-      </w:r>
-      <w:r>
-        <w:rPr>
-          <w:rFonts w:ascii="Consolas" w:eastAsia="宋体" w:hAnsi="Consolas" w:cs="宋体"/>
-          <w:b/>
-          <w:bCs/>
-          <w:color w:val="008000"/>
-          <w:kern w:val="0"/>
-          <w:sz w:val="16"/>
-          <w:szCs w:val="16"/>
-          <w:shd w:val="pct15" w:color="auto" w:fill="FFFFFF"/>
-        </w:rPr>
-        <w:br/>
-      </w:r>
-      <w:r>
-        <w:rPr>
-          <w:rFonts w:ascii="Consolas" w:eastAsia="宋体" w:hAnsi="Consolas" w:cs="宋体"/>
-          <w:b/>
-          <w:bCs/>
-          <w:color w:val="008000"/>
-          <w:kern w:val="0"/>
-          <w:sz w:val="16"/>
-          <w:szCs w:val="16"/>
-          <w:shd w:val="pct15" w:color="auto" w:fill="FFFFFF"/>
-        </w:rPr>
-        <w:br/>
-        <w:t xml:space="preserve">    </w:t>
-      </w:r>
-      <w:r>
-        <w:rPr>
-          <w:rFonts w:ascii="Consolas" w:eastAsia="宋体" w:hAnsi="Consolas" w:cs="宋体"/>
-          <w:b/>
-          <w:bCs/>
-          <w:color w:val="000080"/>
-          <w:kern w:val="0"/>
-          <w:sz w:val="16"/>
-          <w:szCs w:val="16"/>
-          <w:shd w:val="pct15" w:color="auto" w:fill="FFFFFF"/>
-        </w:rPr>
-        <w:t xml:space="preserve">def </w:t>
-      </w:r>
-      <w:proofErr w:type="spellStart"/>
-      <w:r>
-        <w:rPr>
-          <w:rFonts w:ascii="Consolas" w:eastAsia="宋体" w:hAnsi="Consolas" w:cs="宋体"/>
-          <w:color w:val="000000"/>
-          <w:kern w:val="0"/>
-          <w:sz w:val="16"/>
-          <w:szCs w:val="16"/>
-          <w:shd w:val="pct15" w:color="auto" w:fill="FFFFFF"/>
-        </w:rPr>
-        <w:t>get_action</w:t>
-      </w:r>
-      <w:proofErr w:type="spellEnd"/>
-      <w:r>
-        <w:rPr>
-          <w:rFonts w:ascii="Consolas" w:eastAsia="宋体" w:hAnsi="Consolas" w:cs="宋体"/>
-          <w:color w:val="000000"/>
-          <w:kern w:val="0"/>
-          <w:sz w:val="16"/>
-          <w:szCs w:val="16"/>
-          <w:shd w:val="pct15" w:color="auto" w:fill="FFFFFF"/>
-        </w:rPr>
-        <w:t>(</w:t>
-      </w:r>
-      <w:r>
-        <w:rPr>
-          <w:rFonts w:ascii="Consolas" w:eastAsia="宋体" w:hAnsi="Consolas" w:cs="宋体"/>
-          <w:color w:val="94558D"/>
-          <w:kern w:val="0"/>
-          <w:sz w:val="16"/>
-          <w:szCs w:val="16"/>
-          <w:shd w:val="pct15" w:color="auto" w:fill="FFFFFF"/>
-        </w:rPr>
-        <w:t>self</w:t>
-      </w:r>
-      <w:r>
-        <w:rPr>
-          <w:rFonts w:ascii="Consolas" w:eastAsia="宋体" w:hAnsi="Consolas" w:cs="宋体"/>
-          <w:color w:val="000000"/>
-          <w:kern w:val="0"/>
-          <w:sz w:val="16"/>
-          <w:szCs w:val="16"/>
-          <w:shd w:val="pct15" w:color="auto" w:fill="FFFFFF"/>
-        </w:rPr>
-        <w:t>):</w:t>
-      </w:r>
-      <w:r>
-        <w:rPr>
-          <w:rFonts w:ascii="Consolas" w:eastAsia="宋体" w:hAnsi="Consolas" w:cs="宋体"/>
-          <w:color w:val="000000"/>
-          <w:kern w:val="0"/>
-          <w:sz w:val="16"/>
-          <w:szCs w:val="16"/>
-          <w:shd w:val="pct15" w:color="auto" w:fill="FFFFFF"/>
-        </w:rPr>
-        <w:br/>
-        <w:t xml:space="preserve">        theta = </w:t>
-      </w:r>
-      <w:proofErr w:type="spellStart"/>
-      <w:r>
-        <w:rPr>
-          <w:rFonts w:ascii="Consolas" w:eastAsia="宋体" w:hAnsi="Consolas" w:cs="宋体"/>
-          <w:color w:val="000000"/>
-          <w:kern w:val="0"/>
-          <w:sz w:val="16"/>
-          <w:szCs w:val="16"/>
-          <w:shd w:val="pct15" w:color="auto" w:fill="FFFFFF"/>
-        </w:rPr>
-        <w:t>np.random.normal</w:t>
-      </w:r>
-      <w:proofErr w:type="spellEnd"/>
-      <w:r>
-        <w:rPr>
-          <w:rFonts w:ascii="Consolas" w:eastAsia="宋体" w:hAnsi="Consolas" w:cs="宋体"/>
-          <w:color w:val="000000"/>
-          <w:kern w:val="0"/>
-          <w:sz w:val="16"/>
-          <w:szCs w:val="16"/>
-          <w:shd w:val="pct15" w:color="auto" w:fill="FFFFFF"/>
-        </w:rPr>
-        <w:t>(</w:t>
-      </w:r>
-      <w:proofErr w:type="spellStart"/>
-      <w:r>
-        <w:rPr>
-          <w:rFonts w:ascii="Consolas" w:eastAsia="宋体" w:hAnsi="Consolas" w:cs="宋体"/>
-          <w:color w:val="94558D"/>
-          <w:kern w:val="0"/>
-          <w:sz w:val="16"/>
-          <w:szCs w:val="16"/>
-          <w:shd w:val="pct15" w:color="auto" w:fill="FFFFFF"/>
-        </w:rPr>
-        <w:t>self</w:t>
-      </w:r>
-      <w:r>
-        <w:rPr>
-          <w:rFonts w:ascii="Consolas" w:eastAsia="宋体" w:hAnsi="Consolas" w:cs="宋体"/>
-          <w:color w:val="000000"/>
-          <w:kern w:val="0"/>
-          <w:sz w:val="16"/>
-          <w:szCs w:val="16"/>
-          <w:shd w:val="pct15" w:color="auto" w:fill="FFFFFF"/>
-        </w:rPr>
-        <w:t>.alpha</w:t>
-      </w:r>
-      <w:proofErr w:type="spellEnd"/>
-      <w:r>
-        <w:rPr>
-          <w:rFonts w:ascii="Consolas" w:eastAsia="宋体" w:hAnsi="Consolas" w:cs="宋体"/>
-          <w:color w:val="000000"/>
-          <w:kern w:val="0"/>
-          <w:sz w:val="16"/>
-          <w:szCs w:val="16"/>
-          <w:shd w:val="pct15" w:color="auto" w:fill="FFFFFF"/>
-        </w:rPr>
-        <w:t xml:space="preserve">, </w:t>
-      </w:r>
-      <w:proofErr w:type="spellStart"/>
-      <w:r>
-        <w:rPr>
-          <w:rFonts w:ascii="Consolas" w:eastAsia="宋体" w:hAnsi="Consolas" w:cs="宋体"/>
-          <w:color w:val="94558D"/>
-          <w:kern w:val="0"/>
-          <w:sz w:val="16"/>
-          <w:szCs w:val="16"/>
-          <w:shd w:val="pct15" w:color="auto" w:fill="FFFFFF"/>
-        </w:rPr>
-        <w:t>self</w:t>
-      </w:r>
-      <w:r>
-        <w:rPr>
-          <w:rFonts w:ascii="Consolas" w:eastAsia="宋体" w:hAnsi="Consolas" w:cs="宋体"/>
-          <w:color w:val="000000"/>
-          <w:kern w:val="0"/>
-          <w:sz w:val="16"/>
-          <w:szCs w:val="16"/>
-          <w:shd w:val="pct15" w:color="auto" w:fill="FFFFFF"/>
-        </w:rPr>
-        <w:t>.beta</w:t>
-      </w:r>
-      <w:proofErr w:type="spellEnd"/>
-      <w:r>
-        <w:rPr>
-          <w:rFonts w:ascii="Consolas" w:eastAsia="宋体" w:hAnsi="Consolas" w:cs="宋体"/>
-          <w:color w:val="000000"/>
-          <w:kern w:val="0"/>
-          <w:sz w:val="16"/>
-          <w:szCs w:val="16"/>
-          <w:shd w:val="pct15" w:color="auto" w:fill="FFFFFF"/>
-        </w:rPr>
-        <w:t>)</w:t>
-      </w:r>
-      <w:r>
-        <w:rPr>
-          <w:rFonts w:ascii="Consolas" w:eastAsia="宋体" w:hAnsi="Consolas" w:cs="宋体"/>
-          <w:color w:val="000000"/>
-          <w:kern w:val="0"/>
-          <w:sz w:val="16"/>
-          <w:szCs w:val="16"/>
-          <w:shd w:val="pct15" w:color="auto" w:fill="FFFFFF"/>
-        </w:rPr>
-        <w:br/>
-        <w:t xml:space="preserve">        </w:t>
-      </w:r>
-      <w:r>
-        <w:rPr>
-          <w:rFonts w:ascii="Consolas" w:eastAsia="宋体" w:hAnsi="Consolas" w:cs="宋体"/>
-          <w:b/>
-          <w:bCs/>
-          <w:color w:val="000080"/>
-          <w:kern w:val="0"/>
-          <w:sz w:val="16"/>
-          <w:szCs w:val="16"/>
-          <w:shd w:val="pct15" w:color="auto" w:fill="FFFFFF"/>
-        </w:rPr>
-        <w:t xml:space="preserve">return </w:t>
-      </w:r>
-      <w:proofErr w:type="spellStart"/>
-      <w:r>
-        <w:rPr>
-          <w:rFonts w:ascii="Consolas" w:eastAsia="宋体" w:hAnsi="Consolas" w:cs="宋体"/>
-          <w:color w:val="000000"/>
-          <w:kern w:val="0"/>
-          <w:sz w:val="16"/>
-          <w:szCs w:val="16"/>
-          <w:shd w:val="pct15" w:color="auto" w:fill="FFFFFF"/>
-        </w:rPr>
-        <w:t>theta.argmax</w:t>
-      </w:r>
-      <w:proofErr w:type="spellEnd"/>
-      <w:r>
-        <w:rPr>
-          <w:rFonts w:ascii="Consolas" w:eastAsia="宋体" w:hAnsi="Consolas" w:cs="宋体"/>
-          <w:color w:val="000000"/>
-          <w:kern w:val="0"/>
-          <w:sz w:val="16"/>
-          <w:szCs w:val="16"/>
-          <w:shd w:val="pct15" w:color="auto" w:fill="FFFFFF"/>
-        </w:rPr>
-        <w:t>()</w:t>
+        <w:t>theta.argmax()</w:t>
       </w:r>
     </w:p>
     <w:p/>
@@ -2317,15 +1892,7 @@
         <w:t>F</w:t>
       </w:r>
       <w:r>
-        <w:t xml:space="preserve">or the UCB algorithm, I changed the </w:t>
-      </w:r>
-      <w:proofErr w:type="gramStart"/>
-      <w:r>
-        <w:t>ln(</w:t>
-      </w:r>
-      <w:proofErr w:type="gramEnd"/>
-      <w:r>
-        <w:t>) to log</w:t>
+        <w:t>or the UCB algorithm, I changed the ln() to log</w:t>
       </w:r>
       <w:r>
         <w:t>() according to professor’s equation.</w:t>
@@ -2333,63 +1900,11 @@
       <w:r>
         <w:t xml:space="preserve"> “</w:t>
       </w:r>
-      <w:proofErr w:type="spellStart"/>
-      <w:r>
-        <w:rPr>
-          <w:shd w:val="pct15" w:color="auto" w:fill="FFFFFF"/>
-        </w:rPr>
-        <w:t>log_timestep</w:t>
-      </w:r>
-      <w:proofErr w:type="spellEnd"/>
-      <w:r>
-        <w:rPr>
-          <w:shd w:val="pct15" w:color="auto" w:fill="FFFFFF"/>
-        </w:rPr>
-        <w:t xml:space="preserve"> = np.log10(</w:t>
-      </w:r>
-      <w:proofErr w:type="spellStart"/>
-      <w:proofErr w:type="gramStart"/>
-      <w:r>
-        <w:rPr>
-          <w:shd w:val="pct15" w:color="auto" w:fill="FFFFFF"/>
-        </w:rPr>
-        <w:t>np.full</w:t>
-      </w:r>
-      <w:proofErr w:type="spellEnd"/>
-      <w:proofErr w:type="gramEnd"/>
-      <w:r>
-        <w:rPr>
-          <w:shd w:val="pct15" w:color="auto" w:fill="FFFFFF"/>
-        </w:rPr>
-        <w:t>(</w:t>
-      </w:r>
-      <w:proofErr w:type="spellStart"/>
-      <w:r>
-        <w:rPr>
-          <w:shd w:val="pct15" w:color="auto" w:fill="FFFFFF"/>
-        </w:rPr>
-        <w:t>self.arm_count</w:t>
-      </w:r>
-      <w:proofErr w:type="spellEnd"/>
-      <w:r>
-        <w:rPr>
-          <w:shd w:val="pct15" w:color="auto" w:fill="FFFFFF"/>
-        </w:rPr>
-        <w:t xml:space="preserve">, </w:t>
-      </w:r>
-      <w:proofErr w:type="spellStart"/>
-      <w:r>
-        <w:rPr>
-          <w:shd w:val="pct15" w:color="auto" w:fill="FFFFFF"/>
-        </w:rPr>
-        <w:t>self.timestep</w:t>
-      </w:r>
-      <w:proofErr w:type="spellEnd"/>
-      <w:r>
-        <w:rPr>
-          <w:shd w:val="pct15" w:color="auto" w:fill="FFFFFF"/>
-        </w:rPr>
-        <w:t>))</w:t>
+      <w:r>
+        <w:rPr>
+          <w:shd w:val="pct15" w:color="auto" w:fill="FFFFFF"/>
+        </w:rPr>
+        <w:t>log_timestep = np.log10(np.full(self.arm_count, self.timestep))</w:t>
       </w:r>
       <w:r>
         <w:t>”</w:t>
@@ -2487,29 +2002,16 @@
         </w:rPr>
         <w:t xml:space="preserve">class </w:t>
       </w:r>
-      <w:proofErr w:type="spellStart"/>
-      <w:r>
-        <w:rPr>
-          <w:rFonts w:ascii="Consolas" w:eastAsia="宋体" w:hAnsi="Consolas" w:cs="宋体"/>
-          <w:color w:val="000000"/>
-          <w:kern w:val="0"/>
-          <w:sz w:val="18"/>
-          <w:szCs w:val="18"/>
-          <w:shd w:val="pct15" w:color="auto" w:fill="FFFFFF"/>
-        </w:rPr>
-        <w:t>RandomSampling</w:t>
-      </w:r>
-      <w:proofErr w:type="spellEnd"/>
-      <w:r>
-        <w:rPr>
-          <w:rFonts w:ascii="Consolas" w:eastAsia="宋体" w:hAnsi="Consolas" w:cs="宋体"/>
-          <w:color w:val="000000"/>
-          <w:kern w:val="0"/>
-          <w:sz w:val="18"/>
-          <w:szCs w:val="18"/>
-          <w:shd w:val="pct15" w:color="auto" w:fill="FFFFFF"/>
-        </w:rPr>
-        <w:t>():</w:t>
+      <w:r>
+        <w:rPr>
+          <w:rFonts w:ascii="Consolas" w:eastAsia="宋体" w:hAnsi="Consolas" w:cs="宋体"/>
+          <w:color w:val="000000"/>
+          <w:kern w:val="0"/>
+          <w:sz w:val="18"/>
+          <w:szCs w:val="18"/>
+          <w:shd w:val="pct15" w:color="auto" w:fill="FFFFFF"/>
+        </w:rPr>
+        <w:t>RandomSampling():</w:t>
       </w:r>
       <w:r>
         <w:rPr>
@@ -2556,31 +2058,7 @@
           <w:szCs w:val="18"/>
           <w:shd w:val="pct15" w:color="auto" w:fill="FFFFFF"/>
         </w:rPr>
-        <w:t>__</w:t>
-      </w:r>
-      <w:proofErr w:type="spellStart"/>
-      <w:r>
-        <w:rPr>
-          <w:rFonts w:ascii="Consolas" w:eastAsia="宋体" w:hAnsi="Consolas" w:cs="宋体"/>
-          <w:color w:val="B200B2"/>
-          <w:kern w:val="0"/>
-          <w:sz w:val="18"/>
-          <w:szCs w:val="18"/>
-          <w:shd w:val="pct15" w:color="auto" w:fill="FFFFFF"/>
-        </w:rPr>
-        <w:t>init</w:t>
-      </w:r>
-      <w:proofErr w:type="spellEnd"/>
-      <w:r>
-        <w:rPr>
-          <w:rFonts w:ascii="Consolas" w:eastAsia="宋体" w:hAnsi="Consolas" w:cs="宋体"/>
-          <w:color w:val="B200B2"/>
-          <w:kern w:val="0"/>
-          <w:sz w:val="18"/>
-          <w:szCs w:val="18"/>
-          <w:shd w:val="pct15" w:color="auto" w:fill="FFFFFF"/>
-        </w:rPr>
-        <w:t>__</w:t>
+        <w:t>__init__</w:t>
       </w:r>
       <w:r>
         <w:rPr>
@@ -2627,7 +2105,6 @@
         <w:br/>
         <w:t xml:space="preserve">        </w:t>
       </w:r>
-      <w:proofErr w:type="spellStart"/>
       <w:r>
         <w:rPr>
           <w:rFonts w:ascii="Consolas" w:eastAsia="宋体" w:hAnsi="Consolas" w:cs="宋体"/>
@@ -2648,19 +2125,7 @@
           <w:szCs w:val="18"/>
           <w:shd w:val="pct15" w:color="auto" w:fill="FFFFFF"/>
         </w:rPr>
-        <w:t>.bandit</w:t>
-      </w:r>
-      <w:proofErr w:type="spellEnd"/>
-      <w:r>
-        <w:rPr>
-          <w:rFonts w:ascii="Consolas" w:eastAsia="宋体" w:hAnsi="Consolas" w:cs="宋体"/>
-          <w:color w:val="000000"/>
-          <w:kern w:val="0"/>
-          <w:sz w:val="18"/>
-          <w:szCs w:val="18"/>
-          <w:shd w:val="pct15" w:color="auto" w:fill="FFFFFF"/>
-        </w:rPr>
-        <w:t xml:space="preserve"> = bandit</w:t>
+        <w:t>.bandit = bandit</w:t>
       </w:r>
       <w:r>
         <w:rPr>
@@ -2674,7 +2139,6 @@
         <w:br/>
         <w:t xml:space="preserve">        </w:t>
       </w:r>
-      <w:proofErr w:type="spellStart"/>
       <w:r>
         <w:rPr>
           <w:rFonts w:ascii="Consolas" w:eastAsia="宋体" w:hAnsi="Consolas" w:cs="宋体"/>
@@ -2695,33 +2159,8 @@
           <w:szCs w:val="18"/>
           <w:shd w:val="pct15" w:color="auto" w:fill="FFFFFF"/>
         </w:rPr>
-        <w:t>.arm_count</w:t>
-      </w:r>
-      <w:proofErr w:type="spellEnd"/>
-      <w:r>
-        <w:rPr>
-          <w:rFonts w:ascii="Consolas" w:eastAsia="宋体" w:hAnsi="Consolas" w:cs="宋体"/>
-          <w:color w:val="000000"/>
-          <w:kern w:val="0"/>
-          <w:sz w:val="18"/>
-          <w:szCs w:val="18"/>
-          <w:shd w:val="pct15" w:color="auto" w:fill="FFFFFF"/>
-        </w:rPr>
-        <w:t xml:space="preserve"> = </w:t>
-      </w:r>
-      <w:proofErr w:type="spellStart"/>
-      <w:r>
-        <w:rPr>
-          <w:rFonts w:ascii="Consolas" w:eastAsia="宋体" w:hAnsi="Consolas" w:cs="宋体"/>
-          <w:color w:val="000000"/>
-          <w:kern w:val="0"/>
-          <w:sz w:val="18"/>
-          <w:szCs w:val="18"/>
-          <w:shd w:val="pct15" w:color="auto" w:fill="FFFFFF"/>
-        </w:rPr>
-        <w:t>bandit.arm_count</w:t>
-      </w:r>
-      <w:proofErr w:type="spellEnd"/>
+        <w:t>.arm_count = bandit.arm_count</w:t>
+      </w:r>
       <w:r>
         <w:rPr>
           <w:rFonts w:ascii="Consolas" w:eastAsia="宋体" w:hAnsi="Consolas" w:cs="宋体"/>
@@ -2870,29 +2309,16 @@
         </w:rPr>
         <w:t xml:space="preserve">def </w:t>
       </w:r>
-      <w:proofErr w:type="spellStart"/>
-      <w:r>
-        <w:rPr>
-          <w:rFonts w:ascii="Consolas" w:eastAsia="宋体" w:hAnsi="Consolas" w:cs="宋体"/>
-          <w:color w:val="000000"/>
-          <w:kern w:val="0"/>
-          <w:sz w:val="18"/>
-          <w:szCs w:val="18"/>
-          <w:shd w:val="pct15" w:color="auto" w:fill="FFFFFF"/>
-        </w:rPr>
-        <w:t>get_action</w:t>
-      </w:r>
-      <w:proofErr w:type="spellEnd"/>
-      <w:r>
-        <w:rPr>
-          <w:rFonts w:ascii="Consolas" w:eastAsia="宋体" w:hAnsi="Consolas" w:cs="宋体"/>
-          <w:color w:val="000000"/>
-          <w:kern w:val="0"/>
-          <w:sz w:val="18"/>
-          <w:szCs w:val="18"/>
-          <w:shd w:val="pct15" w:color="auto" w:fill="FFFFFF"/>
-        </w:rPr>
-        <w:t>(</w:t>
+      <w:r>
+        <w:rPr>
+          <w:rFonts w:ascii="Consolas" w:eastAsia="宋体" w:hAnsi="Consolas" w:cs="宋体"/>
+          <w:color w:val="000000"/>
+          <w:kern w:val="0"/>
+          <w:sz w:val="18"/>
+          <w:szCs w:val="18"/>
+          <w:shd w:val="pct15" w:color="auto" w:fill="FFFFFF"/>
+        </w:rPr>
+        <w:t>get_action(</w:t>
       </w:r>
       <w:r>
         <w:rPr>
@@ -2926,31 +2352,7 @@
           <w:shd w:val="pct15" w:color="auto" w:fill="FFFFFF"/>
         </w:rPr>
         <w:br/>
-        <w:t xml:space="preserve">        action = </w:t>
-      </w:r>
-      <w:proofErr w:type="spellStart"/>
-      <w:r>
-        <w:rPr>
-          <w:rFonts w:ascii="Consolas" w:eastAsia="宋体" w:hAnsi="Consolas" w:cs="宋体"/>
-          <w:color w:val="000000"/>
-          <w:kern w:val="0"/>
-          <w:sz w:val="18"/>
-          <w:szCs w:val="18"/>
-          <w:shd w:val="pct15" w:color="auto" w:fill="FFFFFF"/>
-        </w:rPr>
-        <w:t>np.random.randint</w:t>
-      </w:r>
-      <w:proofErr w:type="spellEnd"/>
-      <w:r>
-        <w:rPr>
-          <w:rFonts w:ascii="Consolas" w:eastAsia="宋体" w:hAnsi="Consolas" w:cs="宋体"/>
-          <w:color w:val="000000"/>
-          <w:kern w:val="0"/>
-          <w:sz w:val="18"/>
-          <w:szCs w:val="18"/>
-          <w:shd w:val="pct15" w:color="auto" w:fill="FFFFFF"/>
-        </w:rPr>
-        <w:t>(</w:t>
+        <w:t xml:space="preserve">        action = np.random.randint(</w:t>
       </w:r>
       <w:r>
         <w:rPr>
@@ -2974,7 +2376,6 @@
         </w:rPr>
         <w:t xml:space="preserve">, </w:t>
       </w:r>
-      <w:proofErr w:type="spellStart"/>
       <w:r>
         <w:rPr>
           <w:rFonts w:ascii="Consolas" w:eastAsia="宋体" w:hAnsi="Consolas" w:cs="宋体"/>
@@ -2995,19 +2396,7 @@
           <w:szCs w:val="18"/>
           <w:shd w:val="pct15" w:color="auto" w:fill="FFFFFF"/>
         </w:rPr>
-        <w:t>.arm_count</w:t>
-      </w:r>
-      <w:proofErr w:type="spellEnd"/>
-      <w:r>
-        <w:rPr>
-          <w:rFonts w:ascii="Consolas" w:eastAsia="宋体" w:hAnsi="Consolas" w:cs="宋体"/>
-          <w:color w:val="000000"/>
-          <w:kern w:val="0"/>
-          <w:sz w:val="18"/>
-          <w:szCs w:val="18"/>
-          <w:shd w:val="pct15" w:color="auto" w:fill="FFFFFF"/>
-        </w:rPr>
-        <w:t>)</w:t>
+        <w:t>.arm_count)</w:t>
       </w:r>
       <w:r>
         <w:rPr>
@@ -3081,29 +2470,16 @@
         </w:rPr>
         <w:t xml:space="preserve">def </w:t>
       </w:r>
-      <w:proofErr w:type="spellStart"/>
-      <w:r>
-        <w:rPr>
-          <w:rFonts w:ascii="Consolas" w:eastAsia="宋体" w:hAnsi="Consolas" w:cs="宋体"/>
-          <w:color w:val="000000"/>
-          <w:kern w:val="0"/>
-          <w:sz w:val="18"/>
-          <w:szCs w:val="18"/>
-          <w:shd w:val="pct15" w:color="auto" w:fill="FFFFFF"/>
-        </w:rPr>
-        <w:t>get_reward_regret</w:t>
-      </w:r>
-      <w:proofErr w:type="spellEnd"/>
-      <w:r>
-        <w:rPr>
-          <w:rFonts w:ascii="Consolas" w:eastAsia="宋体" w:hAnsi="Consolas" w:cs="宋体"/>
-          <w:color w:val="000000"/>
-          <w:kern w:val="0"/>
-          <w:sz w:val="18"/>
-          <w:szCs w:val="18"/>
-          <w:shd w:val="pct15" w:color="auto" w:fill="FFFFFF"/>
-        </w:rPr>
-        <w:t>(</w:t>
+      <w:r>
+        <w:rPr>
+          <w:rFonts w:ascii="Consolas" w:eastAsia="宋体" w:hAnsi="Consolas" w:cs="宋体"/>
+          <w:color w:val="000000"/>
+          <w:kern w:val="0"/>
+          <w:sz w:val="18"/>
+          <w:szCs w:val="18"/>
+          <w:shd w:val="pct15" w:color="auto" w:fill="FFFFFF"/>
+        </w:rPr>
+        <w:t>get_reward_regret(</w:t>
       </w:r>
       <w:r>
         <w:rPr>
@@ -3139,7 +2515,6 @@
         <w:br/>
         <w:t xml:space="preserve">        reward, regret = </w:t>
       </w:r>
-      <w:proofErr w:type="spellStart"/>
       <w:r>
         <w:rPr>
           <w:rFonts w:ascii="Consolas" w:eastAsia="宋体" w:hAnsi="Consolas" w:cs="宋体"/>
@@ -3160,19 +2535,7 @@
           <w:szCs w:val="18"/>
           <w:shd w:val="pct15" w:color="auto" w:fill="FFFFFF"/>
         </w:rPr>
-        <w:t>.bandit.get_reward_regret</w:t>
-      </w:r>
-      <w:proofErr w:type="spellEnd"/>
-      <w:r>
-        <w:rPr>
-          <w:rFonts w:ascii="Consolas" w:eastAsia="宋体" w:hAnsi="Consolas" w:cs="宋体"/>
-          <w:color w:val="000000"/>
-          <w:kern w:val="0"/>
-          <w:sz w:val="18"/>
-          <w:szCs w:val="18"/>
-          <w:shd w:val="pct15" w:color="auto" w:fill="FFFFFF"/>
-        </w:rPr>
-        <w:t>(arm)</w:t>
+        <w:t>.bandit.get_reward_regret(arm)</w:t>
       </w:r>
       <w:r>
         <w:rPr>
@@ -3236,10 +2599,7 @@
         <w:t>simu</w:t>
       </w:r>
       <w:r>
-        <w:t>lation for restaurants and the explanation for the simulation parameters</w:t>
-      </w:r>
-      <w:r>
-        <w:t>.</w:t>
+        <w:t>lation for restaurants and the explanation for the simulation parameters.</w:t>
       </w:r>
     </w:p>
     <w:p>
@@ -3592,7 +2952,6 @@
         </w:rPr>
         <w:br/>
       </w:r>
-      <w:proofErr w:type="spellStart"/>
       <w:r>
         <w:rPr>
           <w:rFonts w:ascii="Consolas" w:eastAsia="宋体" w:hAnsi="Consolas" w:cs="宋体"/>
@@ -3602,19 +2961,7 @@
           <w:szCs w:val="15"/>
           <w:shd w:val="pct15" w:color="auto" w:fill="FFFFFF"/>
         </w:rPr>
-        <w:t>ucb_c</w:t>
-      </w:r>
-      <w:proofErr w:type="spellEnd"/>
-      <w:r>
-        <w:rPr>
-          <w:rFonts w:ascii="Consolas" w:eastAsia="宋体" w:hAnsi="Consolas" w:cs="宋体"/>
-          <w:color w:val="000000"/>
-          <w:kern w:val="0"/>
-          <w:sz w:val="15"/>
-          <w:szCs w:val="15"/>
-          <w:shd w:val="pct15" w:color="auto" w:fill="FFFFFF"/>
-        </w:rPr>
-        <w:t xml:space="preserve"> = </w:t>
+        <w:t xml:space="preserve">ucb_c = </w:t>
       </w:r>
       <w:r>
         <w:rPr>

</xml_diff>